<commit_message>
do changes and update it again
</commit_message>
<xml_diff>
--- a/1900290140033__Shivam_Nerwal.docx
+++ b/1900290140033__Shivam_Nerwal.docx
@@ -1152,6 +1152,7 @@
           <w:szCs w:val="28"/>
         </w:rPr>
       </w:pPr>
+      <w:proofErr w:type="gramStart"/>
       <w:r>
         <w:rPr>
           <w:rFonts w:ascii="Times New Roman" w:hAnsi="Times New Roman" w:cs="Times New Roman"/>
@@ -1164,6 +1165,31 @@
         </w:rPr>
         <w:lastRenderedPageBreak/>
         <w:t>DECLARATION</w:t>
+      </w:r>
+      <w:r>
+        <w:rPr>
+          <w:rFonts w:ascii="Times New Roman" w:hAnsi="Times New Roman" w:cs="Times New Roman"/>
+          <w:b/>
+          <w:bCs/>
+          <w:color w:val="FF0000"/>
+          <w:sz w:val="28"/>
+          <w:szCs w:val="28"/>
+          <w:u w:val="thick"/>
+        </w:rPr>
+        <w:t>(</w:t>
+      </w:r>
+      <w:proofErr w:type="gramEnd"/>
+      <w:r>
+        <w:rPr>
+          <w:rFonts w:ascii="Times New Roman" w:hAnsi="Times New Roman" w:cs="Times New Roman"/>
+          <w:b/>
+          <w:bCs/>
+          <w:color w:val="FF0000"/>
+          <w:sz w:val="28"/>
+          <w:szCs w:val="28"/>
+          <w:u w:val="thick"/>
+        </w:rPr>
+        <w:t>don’t use underline)</w:t>
       </w:r>
     </w:p>
     <w:p>
@@ -8764,27 +8790,7 @@
           <w:color w:val="000000" w:themeColor="text1"/>
         </w:rPr>
         <w:tab/>
-        <w:t xml:space="preserve">Figure 1.9 </w:t>
-      </w:r>
-      <w:proofErr w:type="gramStart"/>
-      <w:r>
-        <w:rPr>
-          <w:rStyle w:val="Emphasis"/>
-          <w:i w:val="0"/>
-          <w:iCs w:val="0"/>
-          <w:color w:val="000000" w:themeColor="text1"/>
-        </w:rPr>
-        <w:t>( Register</w:t>
-      </w:r>
-      <w:proofErr w:type="gramEnd"/>
-      <w:r>
-        <w:rPr>
-          <w:rStyle w:val="Emphasis"/>
-          <w:i w:val="0"/>
-          <w:iCs w:val="0"/>
-          <w:color w:val="000000" w:themeColor="text1"/>
-        </w:rPr>
-        <w:t xml:space="preserve"> as admin )</w:t>
+        <w:t>Figure 1.9 ( Register as admin )</w:t>
       </w:r>
       <w:r>
         <w:rPr>
@@ -13874,11 +13880,6 @@
           <w:color w:val="000000" w:themeColor="text1"/>
         </w:rPr>
         <w:br/>
-      </w:r>
-      <w:r>
-        <w:rPr>
-          <w:color w:val="000000" w:themeColor="text1"/>
-        </w:rPr>
         <w:t xml:space="preserve">A well-designed study should offer a historical background of the business or project, such as a description of the product or service, accounting statements, details of operations and </w:t>
       </w:r>
       <w:r>
@@ -13899,11 +13900,6 @@
           <w:color w:val="000000" w:themeColor="text1"/>
         </w:rPr>
         <w:br/>
-      </w:r>
-      <w:r>
-        <w:rPr>
-          <w:color w:val="000000" w:themeColor="text1"/>
-        </w:rPr>
         <w:t xml:space="preserve">Technical feasibility assesses the current resources (such as hardware and software) and technology, which are required to accomplish user requirements in the software within the allocated time and budget. For this, the software development team ascertains whether the current resources and technology can be upgraded or added in the software to accomplish specified user requirements. Technical feasibility also performs the following tasks. </w:t>
       </w:r>
     </w:p>
@@ -15002,11 +14998,6 @@
           <w:color w:val="000000" w:themeColor="text1"/>
         </w:rPr>
         <w:br/>
-      </w:r>
-      <w:r>
-        <w:rPr>
-          <w:color w:val="000000" w:themeColor="text1"/>
-        </w:rPr>
         <w:t>Economic feasibility is the second part of resource determination. The basic resources to consider are your time and that of the systems analysis team, the cost of doing a full systems study (including the time of employees you will be working with), the cost of the business employee time, the estimated cost of hardware, and the estimated cost of software or software development.</w:t>
       </w:r>
     </w:p>
@@ -15044,11 +15035,6 @@
           <w:color w:val="000000" w:themeColor="text1"/>
         </w:rPr>
         <w:br/>
-      </w:r>
-      <w:r>
-        <w:rPr>
-          <w:color w:val="000000" w:themeColor="text1"/>
-        </w:rPr>
         <w:t>In Economic Feasibility study cost and benefit of the project is analyzed. Means under this feasibility study a detail analysis is carried out what will be cost of the project for development which includes all required cost for final development like hardware and software resource required, design and development cost and operational cost and so on. After that it is analyzed whether project will be beneficial in terms of finance for organization or not.</w:t>
       </w:r>
       <w:r>
@@ -15062,11 +15048,6 @@
           <w:color w:val="000000" w:themeColor="text1"/>
         </w:rPr>
         <w:br/>
-      </w:r>
-      <w:r>
-        <w:rPr>
-          <w:color w:val="000000" w:themeColor="text1"/>
-        </w:rPr>
         <w:t>Economic feasibility studies are an evaluation of effectiveness of candidate systems by combining cost analysis with benefits analysis. Benefits and costs of a candidate system are compared to find out the net benefits of an organization’s system.</w:t>
       </w:r>
       <w:r>
@@ -15131,11 +15112,6 @@
           <w:color w:val="000000" w:themeColor="text1"/>
         </w:rPr>
         <w:br/>
-      </w:r>
-      <w:r>
-        <w:rPr>
-          <w:color w:val="000000" w:themeColor="text1"/>
-        </w:rPr>
         <w:t xml:space="preserve">In Legal Feasibility study project is analyzed in legality point of view. This includes analyzing barriers of legal implementation of project, data protection acts or social media laws, project certificate, license, copyright etc. </w:t>
       </w:r>
       <w:proofErr w:type="gramStart"/>
@@ -15333,11 +15309,6 @@
           <w:color w:val="000000" w:themeColor="text1"/>
         </w:rPr>
         <w:br/>
-      </w:r>
-      <w:r>
-        <w:rPr>
-          <w:color w:val="000000" w:themeColor="text1"/>
-        </w:rPr>
         <w:t>Operational feasibility is the measure of how well a proposed system solves the problems, and takes advantage of the opportunities identified during scope definition and how it satisfies the requirements identified in the requirements analysis phase of system development.</w:t>
       </w:r>
     </w:p>
@@ -15424,30 +15395,19 @@
         <w:rPr>
           <w:color w:val="000000" w:themeColor="text1"/>
         </w:rPr>
-        <w:t xml:space="preserve"> appropriate and timely application of engineering and management efforts to meet the previously mentioned parameters. A system may serve its intended purpose most effectively when its technical and operating characteristics are engineered into the design</w:t>
-      </w:r>
-      <w:r>
-        <w:rPr>
-          <w:color w:val="000000" w:themeColor="text1"/>
-        </w:rPr>
-        <w:t>.</w:t>
-      </w:r>
-      <w:r>
-        <w:rPr>
-          <w:color w:val="000000" w:themeColor="text1"/>
-        </w:rPr>
-        <w:br/>
-      </w:r>
-      <w:r>
-        <w:rPr>
-          <w:color w:val="000000" w:themeColor="text1"/>
-        </w:rPr>
-        <w:br/>
-      </w:r>
-      <w:r>
-        <w:rPr>
-          <w:color w:val="000000" w:themeColor="text1"/>
-        </w:rPr>
+        <w:t xml:space="preserve"> appropriate and timely application of engineering and management efforts to meet the previously mentioned parameters. A system may serve its intended purpose most effectively when its technical and operating characteristics are engineered into the design.</w:t>
+      </w:r>
+      <w:r>
+        <w:rPr>
+          <w:color w:val="000000" w:themeColor="text1"/>
+        </w:rPr>
+        <w:br/>
+      </w:r>
+      <w:r>
+        <w:rPr>
+          <w:color w:val="000000" w:themeColor="text1"/>
+        </w:rPr>
+        <w:br/>
         <w:t xml:space="preserve">In Operational Feasibility degree of providing service to requirements is analyzed along with how much easy product will be to operate and maintenance after deployment. Along with </w:t>
       </w:r>
       <w:proofErr w:type="gramStart"/>
@@ -15812,13 +15772,6 @@
           <w:color w:val="000000" w:themeColor="text1"/>
         </w:rPr>
         <w:br/>
-      </w:r>
-      <w:r>
-        <w:rPr>
-          <w:b/>
-          <w:bCs/>
-          <w:color w:val="000000" w:themeColor="text1"/>
-        </w:rPr>
         <w:t>Importance of Feasibility Study</w:t>
       </w:r>
     </w:p>
@@ -16167,15 +16120,7 @@
           <w:szCs w:val="32"/>
         </w:rPr>
         <w:lastRenderedPageBreak/>
-        <w:t xml:space="preserve">CHAPTER </w:t>
-      </w:r>
-      <w:r>
-        <w:rPr>
-          <w:b/>
-          <w:sz w:val="32"/>
-          <w:szCs w:val="32"/>
-        </w:rPr>
-        <w:t>3</w:t>
+        <w:t>CHAPTER 3</w:t>
       </w:r>
     </w:p>
     <w:p>

</xml_diff>